<commit_message>
added analysis result plots to protocols
</commit_message>
<xml_diff>
--- a/glue_protocols/20220114_triplets_v1_protocol.docx
+++ b/glue_protocols/20220114_triplets_v1_protocol.docx
@@ -3843,13 +3843,7 @@
           </w:p>
           <w:p>
             <w:r>
-              <w:t xml:space="preserve">- </w:t>
-            </w:r>
-            <w:r>
-              <w:t>yellow</w:t>
-            </w:r>
-            <w:r>
-              <w:t xml:space="preserve"> Triplet</w:t>
+              <w:t>- yellow Triplet</w:t>
             </w:r>
           </w:p>
           <w:p>
@@ -3878,10 +3872,7 @@
               </w:rPr>
             </w:pPr>
             <w:r>
-              <w:t xml:space="preserve">Vac release </w:t>
-            </w:r>
-            <w:r>
-              <w:t>after 24h</w:t>
+              <w:t>Vac release after 24h</w:t>
             </w:r>
           </w:p>
         </w:tc>
@@ -3902,42 +3893,408 @@
         <w:tblLook w:val="04A0" w:firstRow="1" w:lastRow="0" w:firstColumn="1" w:lastColumn="0" w:noHBand="0" w:noVBand="1"/>
       </w:tblPr>
       <w:tblGrid>
-        <w:gridCol w:w="4530"/>
-        <w:gridCol w:w="4530"/>
+        <w:gridCol w:w="9060"/>
       </w:tblGrid>
       <w:tr>
         <w:tc>
           <w:tcPr>
-            <w:tcW w:w="4530" w:type="dxa"/>
+            <w:tcW w:w="9060" w:type="dxa"/>
           </w:tcPr>
-          <w:p/>
-        </w:tc>
-        <w:tc>
-          <w:tcPr>
-            <w:tcW w:w="4530" w:type="dxa"/>
-          </w:tcPr>
-          <w:p/>
+          <w:p>
+            <w:pPr>
+              <w:jc w:val="center"/>
+            </w:pPr>
+            <w:r>
+              <w:drawing>
+                <wp:inline distT="0" distB="0" distL="0" distR="0" wp14:anchorId="05759A56" wp14:editId="50C2996D">
+                  <wp:extent cx="5182801" cy="4643950"/>
+                  <wp:effectExtent l="0" t="0" r="0" b="4445"/>
+                  <wp:docPr id="6" name="Grafik 6"/>
+                  <wp:cNvGraphicFramePr>
+                    <a:graphicFrameLocks xmlns:a="http://schemas.openxmlformats.org/drawingml/2006/main" noChangeAspect="1"/>
+                  </wp:cNvGraphicFramePr>
+                  <a:graphic xmlns:a="http://schemas.openxmlformats.org/drawingml/2006/main">
+                    <a:graphicData uri="http://schemas.openxmlformats.org/drawingml/2006/picture">
+                      <pic:pic xmlns:pic="http://schemas.openxmlformats.org/drawingml/2006/picture">
+                        <pic:nvPicPr>
+                          <pic:cNvPr id="1" name=""/>
+                          <pic:cNvPicPr/>
+                        </pic:nvPicPr>
+                        <pic:blipFill>
+                          <a:blip r:embed="rId17"/>
+                          <a:stretch>
+                            <a:fillRect/>
+                          </a:stretch>
+                        </pic:blipFill>
+                        <pic:spPr>
+                          <a:xfrm>
+                            <a:off x="0" y="0"/>
+                            <a:ext cx="5188190" cy="4648778"/>
+                          </a:xfrm>
+                          <a:prstGeom prst="rect">
+                            <a:avLst/>
+                          </a:prstGeom>
+                        </pic:spPr>
+                      </pic:pic>
+                    </a:graphicData>
+                  </a:graphic>
+                </wp:inline>
+              </w:drawing>
+            </w:r>
+          </w:p>
         </w:tc>
       </w:tr>
       <w:tr>
         <w:tc>
           <w:tcPr>
-            <w:tcW w:w="4530" w:type="dxa"/>
+            <w:tcW w:w="9060" w:type="dxa"/>
           </w:tcPr>
-          <w:p/>
+          <w:p>
+            <w:pPr>
+              <w:jc w:val="center"/>
+            </w:pPr>
+            <w:r>
+              <w:lastRenderedPageBreak/>
+              <w:drawing>
+                <wp:inline distT="0" distB="0" distL="0" distR="0" wp14:anchorId="5011CC2D" wp14:editId="67FBB3E6">
+                  <wp:extent cx="4572000" cy="4085058"/>
+                  <wp:effectExtent l="0" t="0" r="0" b="0"/>
+                  <wp:docPr id="7" name="Grafik 7"/>
+                  <wp:cNvGraphicFramePr>
+                    <a:graphicFrameLocks xmlns:a="http://schemas.openxmlformats.org/drawingml/2006/main" noChangeAspect="1"/>
+                  </wp:cNvGraphicFramePr>
+                  <a:graphic xmlns:a="http://schemas.openxmlformats.org/drawingml/2006/main">
+                    <a:graphicData uri="http://schemas.openxmlformats.org/drawingml/2006/picture">
+                      <pic:pic xmlns:pic="http://schemas.openxmlformats.org/drawingml/2006/picture">
+                        <pic:nvPicPr>
+                          <pic:cNvPr id="1" name=""/>
+                          <pic:cNvPicPr/>
+                        </pic:nvPicPr>
+                        <pic:blipFill>
+                          <a:blip r:embed="rId18"/>
+                          <a:stretch>
+                            <a:fillRect/>
+                          </a:stretch>
+                        </pic:blipFill>
+                        <pic:spPr>
+                          <a:xfrm>
+                            <a:off x="0" y="0"/>
+                            <a:ext cx="4590564" cy="4101644"/>
+                          </a:xfrm>
+                          <a:prstGeom prst="rect">
+                            <a:avLst/>
+                          </a:prstGeom>
+                        </pic:spPr>
+                      </pic:pic>
+                    </a:graphicData>
+                  </a:graphic>
+                </wp:inline>
+              </w:drawing>
+            </w:r>
+          </w:p>
         </w:tc>
+      </w:tr>
+      <w:tr>
         <w:tc>
           <w:tcPr>
-            <w:tcW w:w="4530" w:type="dxa"/>
+            <w:tcW w:w="9060" w:type="dxa"/>
           </w:tcPr>
-          <w:p/>
+          <w:p>
+            <w:pPr>
+              <w:jc w:val="center"/>
+            </w:pPr>
+            <w:r>
+              <w:drawing>
+                <wp:inline distT="0" distB="0" distL="0" distR="0" wp14:anchorId="28D67587" wp14:editId="19AB8BF1">
+                  <wp:extent cx="4506097" cy="4037602"/>
+                  <wp:effectExtent l="0" t="0" r="8890" b="1270"/>
+                  <wp:docPr id="8" name="Grafik 8"/>
+                  <wp:cNvGraphicFramePr>
+                    <a:graphicFrameLocks xmlns:a="http://schemas.openxmlformats.org/drawingml/2006/main" noChangeAspect="1"/>
+                  </wp:cNvGraphicFramePr>
+                  <a:graphic xmlns:a="http://schemas.openxmlformats.org/drawingml/2006/main">
+                    <a:graphicData uri="http://schemas.openxmlformats.org/drawingml/2006/picture">
+                      <pic:pic xmlns:pic="http://schemas.openxmlformats.org/drawingml/2006/picture">
+                        <pic:nvPicPr>
+                          <pic:cNvPr id="1" name=""/>
+                          <pic:cNvPicPr/>
+                        </pic:nvPicPr>
+                        <pic:blipFill>
+                          <a:blip r:embed="rId19"/>
+                          <a:stretch>
+                            <a:fillRect/>
+                          </a:stretch>
+                        </pic:blipFill>
+                        <pic:spPr>
+                          <a:xfrm>
+                            <a:off x="0" y="0"/>
+                            <a:ext cx="4511488" cy="4042432"/>
+                          </a:xfrm>
+                          <a:prstGeom prst="rect">
+                            <a:avLst/>
+                          </a:prstGeom>
+                        </pic:spPr>
+                      </pic:pic>
+                    </a:graphicData>
+                  </a:graphic>
+                </wp:inline>
+              </w:drawing>
+            </w:r>
+          </w:p>
+        </w:tc>
+      </w:tr>
+      <w:tr>
+        <w:tc>
+          <w:tcPr>
+            <w:tcW w:w="9060" w:type="dxa"/>
+          </w:tcPr>
+          <w:p>
+            <w:pPr>
+              <w:jc w:val="center"/>
+            </w:pPr>
+            <w:r>
+              <w:lastRenderedPageBreak/>
+              <w:drawing>
+                <wp:inline distT="0" distB="0" distL="0" distR="0" wp14:anchorId="605B2170" wp14:editId="5A72DB4D">
+                  <wp:extent cx="4663818" cy="4188695"/>
+                  <wp:effectExtent l="0" t="0" r="3810" b="2540"/>
+                  <wp:docPr id="9" name="Grafik 9"/>
+                  <wp:cNvGraphicFramePr>
+                    <a:graphicFrameLocks xmlns:a="http://schemas.openxmlformats.org/drawingml/2006/main" noChangeAspect="1"/>
+                  </wp:cNvGraphicFramePr>
+                  <a:graphic xmlns:a="http://schemas.openxmlformats.org/drawingml/2006/main">
+                    <a:graphicData uri="http://schemas.openxmlformats.org/drawingml/2006/picture">
+                      <pic:pic xmlns:pic="http://schemas.openxmlformats.org/drawingml/2006/picture">
+                        <pic:nvPicPr>
+                          <pic:cNvPr id="1" name=""/>
+                          <pic:cNvPicPr/>
+                        </pic:nvPicPr>
+                        <pic:blipFill>
+                          <a:blip r:embed="rId20"/>
+                          <a:stretch>
+                            <a:fillRect/>
+                          </a:stretch>
+                        </pic:blipFill>
+                        <pic:spPr>
+                          <a:xfrm>
+                            <a:off x="0" y="0"/>
+                            <a:ext cx="4667943" cy="4192400"/>
+                          </a:xfrm>
+                          <a:prstGeom prst="rect">
+                            <a:avLst/>
+                          </a:prstGeom>
+                        </pic:spPr>
+                      </pic:pic>
+                    </a:graphicData>
+                  </a:graphic>
+                </wp:inline>
+              </w:drawing>
+            </w:r>
+          </w:p>
         </w:tc>
       </w:tr>
     </w:tbl>
     <w:p/>
+    <w:tbl>
+      <w:tblPr>
+        <w:tblStyle w:val="Tabellenraster"/>
+        <w:tblW w:w="10349" w:type="dxa"/>
+        <w:tblInd w:w="-714" w:type="dxa"/>
+        <w:tblLayout w:type="fixed"/>
+        <w:tblLook w:val="04A0" w:firstRow="1" w:lastRow="0" w:firstColumn="1" w:lastColumn="0" w:noHBand="0" w:noVBand="1"/>
+      </w:tblPr>
+      <w:tblGrid>
+        <w:gridCol w:w="3544"/>
+        <w:gridCol w:w="3402"/>
+        <w:gridCol w:w="3403"/>
+      </w:tblGrid>
+      <w:tr>
+        <w:tc>
+          <w:tcPr>
+            <w:tcW w:w="3544" w:type="dxa"/>
+          </w:tcPr>
+          <w:p>
+            <w:pPr>
+              <w:jc w:val="center"/>
+            </w:pPr>
+            <w:r>
+              <w:drawing>
+                <wp:inline distT="0" distB="0" distL="0" distR="0" wp14:anchorId="73C13354" wp14:editId="5F548FC3">
+                  <wp:extent cx="1860992" cy="3360420"/>
+                  <wp:effectExtent l="0" t="0" r="6350" b="0"/>
+                  <wp:docPr id="18" name="Grafik 18"/>
+                  <wp:cNvGraphicFramePr>
+                    <a:graphicFrameLocks xmlns:a="http://schemas.openxmlformats.org/drawingml/2006/main" noChangeAspect="1"/>
+                  </wp:cNvGraphicFramePr>
+                  <a:graphic xmlns:a="http://schemas.openxmlformats.org/drawingml/2006/main">
+                    <a:graphicData uri="http://schemas.openxmlformats.org/drawingml/2006/picture">
+                      <pic:pic xmlns:pic="http://schemas.openxmlformats.org/drawingml/2006/picture">
+                        <pic:nvPicPr>
+                          <pic:cNvPr id="1" name=""/>
+                          <pic:cNvPicPr/>
+                        </pic:nvPicPr>
+                        <pic:blipFill>
+                          <a:blip r:embed="rId21"/>
+                          <a:stretch>
+                            <a:fillRect/>
+                          </a:stretch>
+                        </pic:blipFill>
+                        <pic:spPr>
+                          <a:xfrm>
+                            <a:off x="0" y="0"/>
+                            <a:ext cx="1876785" cy="3388937"/>
+                          </a:xfrm>
+                          <a:prstGeom prst="rect">
+                            <a:avLst/>
+                          </a:prstGeom>
+                        </pic:spPr>
+                      </pic:pic>
+                    </a:graphicData>
+                  </a:graphic>
+                </wp:inline>
+              </w:drawing>
+            </w:r>
+          </w:p>
+        </w:tc>
+        <w:tc>
+          <w:tcPr>
+            <w:tcW w:w="3402" w:type="dxa"/>
+          </w:tcPr>
+          <w:p>
+            <w:pPr>
+              <w:jc w:val="center"/>
+            </w:pPr>
+            <w:r>
+              <w:drawing>
+                <wp:inline distT="0" distB="0" distL="0" distR="0" wp14:anchorId="0A8BC28F" wp14:editId="50D20080">
+                  <wp:extent cx="1877695" cy="3385751"/>
+                  <wp:effectExtent l="0" t="0" r="8255" b="5715"/>
+                  <wp:docPr id="17" name="Grafik 17"/>
+                  <wp:cNvGraphicFramePr>
+                    <a:graphicFrameLocks xmlns:a="http://schemas.openxmlformats.org/drawingml/2006/main" noChangeAspect="1"/>
+                  </wp:cNvGraphicFramePr>
+                  <a:graphic xmlns:a="http://schemas.openxmlformats.org/drawingml/2006/main">
+                    <a:graphicData uri="http://schemas.openxmlformats.org/drawingml/2006/picture">
+                      <pic:pic xmlns:pic="http://schemas.openxmlformats.org/drawingml/2006/picture">
+                        <pic:nvPicPr>
+                          <pic:cNvPr id="1" name=""/>
+                          <pic:cNvPicPr/>
+                        </pic:nvPicPr>
+                        <pic:blipFill>
+                          <a:blip r:embed="rId22"/>
+                          <a:stretch>
+                            <a:fillRect/>
+                          </a:stretch>
+                        </pic:blipFill>
+                        <pic:spPr>
+                          <a:xfrm>
+                            <a:off x="0" y="0"/>
+                            <a:ext cx="1911882" cy="3447394"/>
+                          </a:xfrm>
+                          <a:prstGeom prst="rect">
+                            <a:avLst/>
+                          </a:prstGeom>
+                        </pic:spPr>
+                      </pic:pic>
+                    </a:graphicData>
+                  </a:graphic>
+                </wp:inline>
+              </w:drawing>
+            </w:r>
+          </w:p>
+        </w:tc>
+        <w:tc>
+          <w:tcPr>
+            <w:tcW w:w="3403" w:type="dxa"/>
+          </w:tcPr>
+          <w:p>
+            <w:pPr>
+              <w:jc w:val="center"/>
+            </w:pPr>
+            <w:r>
+              <w:drawing>
+                <wp:inline distT="0" distB="0" distL="0" distR="0" wp14:anchorId="4A1F7112" wp14:editId="453CAAB5">
+                  <wp:extent cx="1948930" cy="3418703"/>
+                  <wp:effectExtent l="0" t="0" r="0" b="0"/>
+                  <wp:docPr id="13" name="Grafik 13"/>
+                  <wp:cNvGraphicFramePr>
+                    <a:graphicFrameLocks xmlns:a="http://schemas.openxmlformats.org/drawingml/2006/main" noChangeAspect="1"/>
+                  </wp:cNvGraphicFramePr>
+                  <a:graphic xmlns:a="http://schemas.openxmlformats.org/drawingml/2006/main">
+                    <a:graphicData uri="http://schemas.openxmlformats.org/drawingml/2006/picture">
+                      <pic:pic xmlns:pic="http://schemas.openxmlformats.org/drawingml/2006/picture">
+                        <pic:nvPicPr>
+                          <pic:cNvPr id="1" name=""/>
+                          <pic:cNvPicPr/>
+                        </pic:nvPicPr>
+                        <pic:blipFill>
+                          <a:blip r:embed="rId23"/>
+                          <a:stretch>
+                            <a:fillRect/>
+                          </a:stretch>
+                        </pic:blipFill>
+                        <pic:spPr>
+                          <a:xfrm>
+                            <a:off x="0" y="0"/>
+                            <a:ext cx="1960962" cy="3439808"/>
+                          </a:xfrm>
+                          <a:prstGeom prst="rect">
+                            <a:avLst/>
+                          </a:prstGeom>
+                        </pic:spPr>
+                      </pic:pic>
+                    </a:graphicData>
+                  </a:graphic>
+                </wp:inline>
+              </w:drawing>
+            </w:r>
+          </w:p>
+        </w:tc>
+      </w:tr>
+    </w:tbl>
+    <w:p>
+      <w:r>
+        <w:lastRenderedPageBreak/>
+        <w:drawing>
+          <wp:inline distT="0" distB="0" distL="0" distR="0" wp14:anchorId="336A23BE" wp14:editId="3E5F326C">
+            <wp:extent cx="3044870" cy="3006810"/>
+            <wp:effectExtent l="0" t="0" r="3175" b="3175"/>
+            <wp:docPr id="19" name="Grafik 19"/>
+            <wp:cNvGraphicFramePr>
+              <a:graphicFrameLocks xmlns:a="http://schemas.openxmlformats.org/drawingml/2006/main" noChangeAspect="1"/>
+            </wp:cNvGraphicFramePr>
+            <a:graphic xmlns:a="http://schemas.openxmlformats.org/drawingml/2006/main">
+              <a:graphicData uri="http://schemas.openxmlformats.org/drawingml/2006/picture">
+                <pic:pic xmlns:pic="http://schemas.openxmlformats.org/drawingml/2006/picture">
+                  <pic:nvPicPr>
+                    <pic:cNvPr id="1" name=""/>
+                    <pic:cNvPicPr/>
+                  </pic:nvPicPr>
+                  <pic:blipFill>
+                    <a:blip r:embed="rId24"/>
+                    <a:stretch>
+                      <a:fillRect/>
+                    </a:stretch>
+                  </pic:blipFill>
+                  <pic:spPr>
+                    <a:xfrm>
+                      <a:off x="0" y="0"/>
+                      <a:ext cx="3053353" cy="3015187"/>
+                    </a:xfrm>
+                    <a:prstGeom prst="rect">
+                      <a:avLst/>
+                    </a:prstGeom>
+                  </pic:spPr>
+                </pic:pic>
+              </a:graphicData>
+            </a:graphic>
+          </wp:inline>
+        </w:drawing>
+      </w:r>
+    </w:p>
     <w:sectPr>
-      <w:headerReference w:type="default" r:id="rId17"/>
-      <w:footerReference w:type="default" r:id="rId18"/>
+      <w:headerReference w:type="default" r:id="rId25"/>
+      <w:footerReference w:type="default" r:id="rId26"/>
       <w:pgSz w:w="11906" w:h="16838"/>
       <w:pgMar w:top="2268" w:right="1418" w:bottom="1134" w:left="1418" w:header="709" w:footer="709" w:gutter="0"/>
       <w:cols w:space="708"/>
@@ -7244,6 +7601,7 @@
     <w:rsidRoot w:val="005426B9"/>
     <w:rsid w:val="00230218"/>
     <w:rsid w:val="00276A04"/>
+    <w:rsid w:val="0029060A"/>
     <w:rsid w:val="00456428"/>
     <w:rsid w:val="004C43D0"/>
     <w:rsid w:val="005426B9"/>

</xml_diff>